<commit_message>
Correção pra ac 05
</commit_message>
<xml_diff>
--- a/10- Fronteira Sistemica.docx
+++ b/10- Fronteira Sistemica.docx
@@ -22,13 +22,8 @@
           </w:tcPr>
           <w:p>
             <w:r>
-              <w:t xml:space="preserve">API do </w:t>
+              <w:t>API do PagSeguro</w:t>
             </w:r>
-            <w:proofErr w:type="spellStart"/>
-            <w:r>
-              <w:t>PagSeguro</w:t>
-            </w:r>
-            <w:proofErr w:type="spellEnd"/>
           </w:p>
         </w:tc>
       </w:tr>
@@ -381,6 +376,77 @@
           <w:noProof/>
           <w:lang w:eastAsia="pt-BR"/>
         </w:rPr>
+        <w:drawing>
+          <wp:anchor distT="0" distB="0" distL="114300" distR="114300" simplePos="0" relativeHeight="251692032" behindDoc="1" locked="0" layoutInCell="1" allowOverlap="1" wp14:anchorId="178AE559" wp14:editId="20F58163">
+            <wp:simplePos x="0" y="0"/>
+            <wp:positionH relativeFrom="column">
+              <wp:posOffset>4377690</wp:posOffset>
+            </wp:positionH>
+            <wp:positionV relativeFrom="paragraph">
+              <wp:posOffset>109657</wp:posOffset>
+            </wp:positionV>
+            <wp:extent cx="439706" cy="672465"/>
+            <wp:effectExtent l="0" t="0" r="0" b="0"/>
+            <wp:wrapNone/>
+            <wp:docPr id="12" name="Imagem 12"/>
+            <wp:cNvGraphicFramePr>
+              <a:graphicFrameLocks xmlns:a="http://schemas.openxmlformats.org/drawingml/2006/main" noChangeAspect="1"/>
+            </wp:cNvGraphicFramePr>
+            <a:graphic xmlns:a="http://schemas.openxmlformats.org/drawingml/2006/main">
+              <a:graphicData uri="http://schemas.openxmlformats.org/drawingml/2006/picture">
+                <pic:pic xmlns:pic="http://schemas.openxmlformats.org/drawingml/2006/picture">
+                  <pic:nvPicPr>
+                    <pic:cNvPr id="0" name="Picture 1"/>
+                    <pic:cNvPicPr>
+                      <a:picLocks noChangeAspect="1" noChangeArrowheads="1"/>
+                    </pic:cNvPicPr>
+                  </pic:nvPicPr>
+                  <pic:blipFill rotWithShape="1">
+                    <a:blip r:embed="rId5" cstate="print">
+                      <a:extLst>
+                        <a:ext uri="{28A0092B-C50C-407E-A947-70E740481C1C}">
+                          <a14:useLocalDpi xmlns:a14="http://schemas.microsoft.com/office/drawing/2010/main" val="0"/>
+                        </a:ext>
+                      </a:extLst>
+                    </a:blip>
+                    <a:srcRect b="20908"/>
+                    <a:stretch/>
+                  </pic:blipFill>
+                  <pic:spPr bwMode="auto">
+                    <a:xfrm>
+                      <a:off x="0" y="0"/>
+                      <a:ext cx="439706" cy="672465"/>
+                    </a:xfrm>
+                    <a:prstGeom prst="rect">
+                      <a:avLst/>
+                    </a:prstGeom>
+                    <a:noFill/>
+                    <a:ln>
+                      <a:noFill/>
+                    </a:ln>
+                    <a:extLst>
+                      <a:ext uri="{53640926-AAD7-44D8-BBD7-CCE9431645EC}">
+                        <a14:shadowObscured xmlns:a14="http://schemas.microsoft.com/office/drawing/2010/main"/>
+                      </a:ext>
+                    </a:extLst>
+                  </pic:spPr>
+                </pic:pic>
+              </a:graphicData>
+            </a:graphic>
+            <wp14:sizeRelH relativeFrom="margin">
+              <wp14:pctWidth>0</wp14:pctWidth>
+            </wp14:sizeRelH>
+            <wp14:sizeRelV relativeFrom="margin">
+              <wp14:pctHeight>0</wp14:pctHeight>
+            </wp14:sizeRelV>
+          </wp:anchor>
+        </w:drawing>
+      </w:r>
+      <w:r>
+        <w:rPr>
+          <w:noProof/>
+          <w:lang w:eastAsia="pt-BR"/>
+        </w:rPr>
         <mc:AlternateContent>
           <mc:Choice Requires="wps">
             <w:drawing>
@@ -460,78 +526,7 @@
           <w:lang w:eastAsia="pt-BR"/>
         </w:rPr>
         <w:drawing>
-          <wp:anchor distT="0" distB="0" distL="114300" distR="114300" simplePos="0" relativeHeight="251700224" behindDoc="1" locked="0" layoutInCell="1" allowOverlap="1" wp14:anchorId="06C603E8" wp14:editId="6F30D353">
-            <wp:simplePos x="0" y="0"/>
-            <wp:positionH relativeFrom="column">
-              <wp:posOffset>4410075</wp:posOffset>
-            </wp:positionH>
-            <wp:positionV relativeFrom="paragraph">
-              <wp:posOffset>135255</wp:posOffset>
-            </wp:positionV>
-            <wp:extent cx="439706" cy="672465"/>
-            <wp:effectExtent l="0" t="0" r="0" b="0"/>
-            <wp:wrapNone/>
-            <wp:docPr id="16" name="Imagem 16"/>
-            <wp:cNvGraphicFramePr>
-              <a:graphicFrameLocks xmlns:a="http://schemas.openxmlformats.org/drawingml/2006/main" noChangeAspect="1"/>
-            </wp:cNvGraphicFramePr>
-            <a:graphic xmlns:a="http://schemas.openxmlformats.org/drawingml/2006/main">
-              <a:graphicData uri="http://schemas.openxmlformats.org/drawingml/2006/picture">
-                <pic:pic xmlns:pic="http://schemas.openxmlformats.org/drawingml/2006/picture">
-                  <pic:nvPicPr>
-                    <pic:cNvPr id="0" name="Picture 1"/>
-                    <pic:cNvPicPr>
-                      <a:picLocks noChangeAspect="1" noChangeArrowheads="1"/>
-                    </pic:cNvPicPr>
-                  </pic:nvPicPr>
-                  <pic:blipFill rotWithShape="1">
-                    <a:blip r:embed="rId5" cstate="print">
-                      <a:extLst>
-                        <a:ext uri="{28A0092B-C50C-407E-A947-70E740481C1C}">
-                          <a14:useLocalDpi xmlns:a14="http://schemas.microsoft.com/office/drawing/2010/main" val="0"/>
-                        </a:ext>
-                      </a:extLst>
-                    </a:blip>
-                    <a:srcRect b="20908"/>
-                    <a:stretch/>
-                  </pic:blipFill>
-                  <pic:spPr bwMode="auto">
-                    <a:xfrm>
-                      <a:off x="0" y="0"/>
-                      <a:ext cx="439706" cy="672465"/>
-                    </a:xfrm>
-                    <a:prstGeom prst="rect">
-                      <a:avLst/>
-                    </a:prstGeom>
-                    <a:noFill/>
-                    <a:ln>
-                      <a:noFill/>
-                    </a:ln>
-                    <a:extLst>
-                      <a:ext uri="{53640926-AAD7-44D8-BBD7-CCE9431645EC}">
-                        <a14:shadowObscured xmlns:a14="http://schemas.microsoft.com/office/drawing/2010/main"/>
-                      </a:ext>
-                    </a:extLst>
-                  </pic:spPr>
-                </pic:pic>
-              </a:graphicData>
-            </a:graphic>
-            <wp14:sizeRelH relativeFrom="margin">
-              <wp14:pctWidth>0</wp14:pctWidth>
-            </wp14:sizeRelH>
-            <wp14:sizeRelV relativeFrom="margin">
-              <wp14:pctHeight>0</wp14:pctHeight>
-            </wp14:sizeRelV>
-          </wp:anchor>
-        </w:drawing>
-      </w:r>
-      <w:r>
-        <w:rPr>
-          <w:noProof/>
-          <w:lang w:eastAsia="pt-BR"/>
-        </w:rPr>
-        <w:drawing>
-          <wp:anchor distT="0" distB="0" distL="114300" distR="114300" simplePos="0" relativeHeight="251702272" behindDoc="1" locked="0" layoutInCell="1" allowOverlap="1" wp14:anchorId="0367ECDB" wp14:editId="1C89F221">
+          <wp:anchor distT="0" distB="0" distL="114300" distR="114300" simplePos="0" relativeHeight="251702272" behindDoc="1" locked="0" layoutInCell="1" allowOverlap="1" wp14:anchorId="0367ECDB" wp14:editId="67009028">
             <wp:simplePos x="0" y="0"/>
             <wp:positionH relativeFrom="margin">
               <wp:align>left</wp:align>
@@ -760,7 +755,7 @@
           </mc:Choice>
           <mc:Fallback>
             <w:pict>
-              <v:rect w14:anchorId="711CE888" id="Retângulo 29" o:spid="_x0000_s1028" style="position:absolute;margin-left:150.6pt;margin-top:20pt;width:61.1pt;height:32.6pt;z-index:251659264;visibility:visible;mso-wrap-style:square;mso-width-percent:0;mso-height-percent:0;mso-wrap-distance-left:9pt;mso-wrap-distance-top:0;mso-wrap-distance-right:9pt;mso-wrap-distance-bottom:0;mso-position-horizontal:absolute;mso-position-horizontal-relative:text;mso-position-vertical:absolute;mso-position-vertical-relative:text;mso-width-percent:0;mso-height-percent:0;mso-width-relative:margin;mso-height-relative:margin;v-text-anchor:middle" o:gfxdata="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" fillcolor="white [3201]" strokecolor="black [3213]" strokeweight="1pt">
+              <v:rect w14:anchorId="711CE888" id="Retângulo 29" o:spid="_x0000_s1027" style="position:absolute;margin-left:150.6pt;margin-top:20pt;width:61.1pt;height:32.6pt;z-index:251659264;visibility:visible;mso-wrap-style:square;mso-width-percent:0;mso-height-percent:0;mso-wrap-distance-left:9pt;mso-wrap-distance-top:0;mso-wrap-distance-right:9pt;mso-wrap-distance-bottom:0;mso-position-horizontal:absolute;mso-position-horizontal-relative:text;mso-position-vertical:absolute;mso-position-vertical-relative:text;mso-width-percent:0;mso-height-percent:0;mso-width-relative:margin;mso-height-relative:margin;v-text-anchor:middle" o:gfxdata="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" fillcolor="white [3201]" strokecolor="black [3213]" strokeweight="1pt">
                 <v:textbox>
                   <w:txbxContent>
                     <w:p>
@@ -802,84 +797,7 @@
         <mc:AlternateContent>
           <mc:Choice Requires="wps">
             <w:drawing>
-              <wp:anchor distT="0" distB="0" distL="114300" distR="114300" simplePos="0" relativeHeight="251664384" behindDoc="0" locked="0" layoutInCell="1" allowOverlap="1" wp14:anchorId="06CA6A0B" wp14:editId="58E4C747">
-                <wp:simplePos x="0" y="0"/>
-                <wp:positionH relativeFrom="column">
-                  <wp:posOffset>2320290</wp:posOffset>
-                </wp:positionH>
-                <wp:positionV relativeFrom="paragraph">
-                  <wp:posOffset>202565</wp:posOffset>
-                </wp:positionV>
-                <wp:extent cx="45719" cy="723900"/>
-                <wp:effectExtent l="76200" t="38100" r="69215" b="57150"/>
-                <wp:wrapNone/>
-                <wp:docPr id="37" name="Conector de Seta Reta 37"/>
-                <wp:cNvGraphicFramePr/>
-                <a:graphic xmlns:a="http://schemas.openxmlformats.org/drawingml/2006/main">
-                  <a:graphicData uri="http://schemas.microsoft.com/office/word/2010/wordprocessingShape">
-                    <wps:wsp>
-                      <wps:cNvCnPr/>
-                      <wps:spPr>
-                        <a:xfrm flipH="1" flipV="1">
-                          <a:off x="0" y="0"/>
-                          <a:ext cx="45719" cy="723900"/>
-                        </a:xfrm>
-                        <a:prstGeom prst="straightConnector1">
-                          <a:avLst/>
-                        </a:prstGeom>
-                        <a:ln w="9525">
-                          <a:solidFill>
-                            <a:schemeClr val="tx1"/>
-                          </a:solidFill>
-                          <a:headEnd type="triangle"/>
-                          <a:tailEnd type="triangle"/>
-                        </a:ln>
-                      </wps:spPr>
-                      <wps:style>
-                        <a:lnRef idx="1">
-                          <a:schemeClr val="dk1"/>
-                        </a:lnRef>
-                        <a:fillRef idx="0">
-                          <a:schemeClr val="dk1"/>
-                        </a:fillRef>
-                        <a:effectRef idx="0">
-                          <a:schemeClr val="dk1"/>
-                        </a:effectRef>
-                        <a:fontRef idx="minor">
-                          <a:schemeClr val="tx1"/>
-                        </a:fontRef>
-                      </wps:style>
-                      <wps:bodyPr/>
-                    </wps:wsp>
-                  </a:graphicData>
-                </a:graphic>
-                <wp14:sizeRelH relativeFrom="margin">
-                  <wp14:pctWidth>0</wp14:pctWidth>
-                </wp14:sizeRelH>
-                <wp14:sizeRelV relativeFrom="margin">
-                  <wp14:pctHeight>0</wp14:pctHeight>
-                </wp14:sizeRelV>
-              </wp:anchor>
-            </w:drawing>
-          </mc:Choice>
-          <mc:Fallback>
-            <w:pict>
-              <v:shape w14:anchorId="19B857EE" id="Conector de Seta Reta 37" o:spid="_x0000_s1026" type="#_x0000_t32" style="position:absolute;margin-left:182.7pt;margin-top:15.95pt;width:3.6pt;height:57pt;flip:x y;z-index:251664384;visibility:visible;mso-wrap-style:square;mso-width-percent:0;mso-height-percent:0;mso-wrap-distance-left:9pt;mso-wrap-distance-top:0;mso-wrap-distance-right:9pt;mso-wrap-distance-bottom:0;mso-position-horizontal:absolute;mso-position-horizontal-relative:text;mso-position-vertical:absolute;mso-position-vertical-relative:text;mso-width-percent:0;mso-height-percent:0;mso-width-relative:margin;mso-height-relative:margin" o:gfxdata="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" strokecolor="black [3213]">
-                <v:stroke startarrow="block" endarrow="block" joinstyle="miter"/>
-              </v:shape>
-            </w:pict>
-          </mc:Fallback>
-        </mc:AlternateContent>
-      </w:r>
-      <w:r>
-        <w:rPr>
-          <w:noProof/>
-          <w:lang w:eastAsia="pt-BR"/>
-        </w:rPr>
-        <mc:AlternateContent>
-          <mc:Choice Requires="wps">
-            <w:drawing>
-              <wp:anchor distT="45720" distB="45720" distL="114300" distR="114300" simplePos="0" relativeHeight="251666432" behindDoc="0" locked="0" layoutInCell="1" allowOverlap="1" wp14:anchorId="26CD5837" wp14:editId="3A132E89">
+              <wp:anchor distT="45720" distB="45720" distL="114300" distR="114300" simplePos="0" relativeHeight="251666432" behindDoc="0" locked="0" layoutInCell="1" allowOverlap="1" wp14:anchorId="26CD5837" wp14:editId="0666E986">
                 <wp:simplePos x="0" y="0"/>
                 <wp:positionH relativeFrom="column">
                   <wp:posOffset>-204470</wp:posOffset>
@@ -998,192 +916,13 @@
         <mc:AlternateContent>
           <mc:Choice Requires="wps">
             <w:drawing>
-              <wp:anchor distT="45720" distB="45720" distL="114300" distR="114300" simplePos="0" relativeHeight="251665408" behindDoc="0" locked="0" layoutInCell="1" allowOverlap="1" wp14:anchorId="49BFDC00" wp14:editId="588C9E8D">
+              <wp:anchor distT="45720" distB="45720" distL="114300" distR="114300" simplePos="0" relativeHeight="251696128" behindDoc="0" locked="0" layoutInCell="1" allowOverlap="1" wp14:anchorId="04C3C9BD" wp14:editId="7F63883E">
                 <wp:simplePos x="0" y="0"/>
-                <wp:positionH relativeFrom="column">
-                  <wp:posOffset>3949065</wp:posOffset>
+                <wp:positionH relativeFrom="margin">
+                  <wp:posOffset>4282440</wp:posOffset>
                 </wp:positionH>
                 <wp:positionV relativeFrom="paragraph">
-                  <wp:posOffset>145415</wp:posOffset>
-                </wp:positionV>
-                <wp:extent cx="1495425" cy="695325"/>
-                <wp:effectExtent l="0" t="0" r="9525" b="9525"/>
-                <wp:wrapSquare wrapText="bothSides"/>
-                <wp:docPr id="217" name="Caixa de Texto 2"/>
-                <wp:cNvGraphicFramePr>
-                  <a:graphicFrameLocks xmlns:a="http://schemas.openxmlformats.org/drawingml/2006/main"/>
-                </wp:cNvGraphicFramePr>
-                <a:graphic xmlns:a="http://schemas.openxmlformats.org/drawingml/2006/main">
-                  <a:graphicData uri="http://schemas.microsoft.com/office/word/2010/wordprocessingShape">
-                    <wps:wsp>
-                      <wps:cNvSpPr txBox="1">
-                        <a:spLocks noChangeArrowheads="1"/>
-                      </wps:cNvSpPr>
-                      <wps:spPr bwMode="auto">
-                        <a:xfrm>
-                          <a:off x="0" y="0"/>
-                          <a:ext cx="1495425" cy="695325"/>
-                        </a:xfrm>
-                        <a:prstGeom prst="rect">
-                          <a:avLst/>
-                        </a:prstGeom>
-                        <a:solidFill>
-                          <a:srgbClr val="FFFFFF"/>
-                        </a:solidFill>
-                        <a:ln w="9525">
-                          <a:noFill/>
-                          <a:miter lim="800000"/>
-                          <a:headEnd/>
-                          <a:tailEnd/>
-                        </a:ln>
-                      </wps:spPr>
-                      <wps:txbx>
-                        <w:txbxContent>
-                          <w:p>
-                            <w:pPr>
-                              <w:jc w:val="center"/>
-                              <w:rPr>
-                                <w:rFonts w:ascii="Arial" w:hAnsi="Arial" w:cs="Arial"/>
-                                <w:sz w:val="24"/>
-                                <w:szCs w:val="24"/>
-                              </w:rPr>
-                            </w:pPr>
-                            <w:r>
-                              <w:rPr>
-                                <w:rFonts w:ascii="Arial" w:hAnsi="Arial" w:cs="Arial"/>
-                                <w:sz w:val="24"/>
-                                <w:szCs w:val="24"/>
-                              </w:rPr>
-                              <w:t xml:space="preserve">Equipe </w:t>
-                            </w:r>
-                            <w:r>
-                              <w:rPr>
-                                <w:rFonts w:ascii="Arial" w:hAnsi="Arial" w:cs="Arial"/>
-                                <w:sz w:val="24"/>
-                                <w:szCs w:val="24"/>
-                              </w:rPr>
-                              <w:t>de</w:t>
-                            </w:r>
-                            <w:r>
-                              <w:rPr>
-                                <w:rFonts w:ascii="Arial" w:hAnsi="Arial" w:cs="Arial"/>
-                                <w:sz w:val="24"/>
-                                <w:szCs w:val="24"/>
-                              </w:rPr>
-                              <w:t xml:space="preserve"> </w:t>
-                            </w:r>
-                            <w:r>
-                              <w:rPr>
-                                <w:rFonts w:ascii="Arial" w:hAnsi="Arial" w:cs="Arial"/>
-                                <w:sz w:val="24"/>
-                                <w:szCs w:val="24"/>
-                              </w:rPr>
-                              <w:t>desenvolvimento</w:t>
-                            </w:r>
-                            <w:r>
-                              <w:rPr>
-                                <w:rFonts w:ascii="Arial" w:hAnsi="Arial" w:cs="Arial"/>
-                                <w:sz w:val="24"/>
-                                <w:szCs w:val="24"/>
-                              </w:rPr>
-                              <w:br/>
-                            </w:r>
-                          </w:p>
-                        </w:txbxContent>
-                      </wps:txbx>
-                      <wps:bodyPr rot="0" vert="horz" wrap="square" lIns="91440" tIns="45720" rIns="91440" bIns="45720" anchor="t" anchorCtr="0">
-                        <a:noAutofit/>
-                      </wps:bodyPr>
-                    </wps:wsp>
-                  </a:graphicData>
-                </a:graphic>
-                <wp14:sizeRelH relativeFrom="margin">
-                  <wp14:pctWidth>0</wp14:pctWidth>
-                </wp14:sizeRelH>
-                <wp14:sizeRelV relativeFrom="margin">
-                  <wp14:pctHeight>0</wp14:pctHeight>
-                </wp14:sizeRelV>
-              </wp:anchor>
-            </w:drawing>
-          </mc:Choice>
-          <mc:Fallback>
-            <w:pict>
-              <v:shape w14:anchorId="49BFDC00" id="_x0000_s1029" type="#_x0000_t202" style="position:absolute;margin-left:310.95pt;margin-top:11.45pt;width:117.75pt;height:54.75pt;z-index:251665408;visibility:visible;mso-wrap-style:square;mso-width-percent:0;mso-height-percent:0;mso-wrap-distance-left:9pt;mso-wrap-distance-top:3.6pt;mso-wrap-distance-right:9pt;mso-wrap-distance-bottom:3.6pt;mso-position-horizontal:absolute;mso-position-horizontal-relative:text;mso-position-vertical:absolute;mso-position-vertical-relative:text;mso-width-percent:0;mso-height-percent:0;mso-width-relative:margin;mso-height-relative:margin;v-text-anchor:top" o:gfxdata="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" stroked="f">
-                <v:textbox>
-                  <w:txbxContent>
-                    <w:p>
-                      <w:pPr>
-                        <w:jc w:val="center"/>
-                        <w:rPr>
-                          <w:rFonts w:ascii="Arial" w:hAnsi="Arial" w:cs="Arial"/>
-                          <w:sz w:val="24"/>
-                          <w:szCs w:val="24"/>
-                        </w:rPr>
-                      </w:pPr>
-                      <w:r>
-                        <w:rPr>
-                          <w:rFonts w:ascii="Arial" w:hAnsi="Arial" w:cs="Arial"/>
-                          <w:sz w:val="24"/>
-                          <w:szCs w:val="24"/>
-                        </w:rPr>
-                        <w:t xml:space="preserve">Equipe </w:t>
-                      </w:r>
-                      <w:r>
-                        <w:rPr>
-                          <w:rFonts w:ascii="Arial" w:hAnsi="Arial" w:cs="Arial"/>
-                          <w:sz w:val="24"/>
-                          <w:szCs w:val="24"/>
-                        </w:rPr>
-                        <w:t>de</w:t>
-                      </w:r>
-                      <w:r>
-                        <w:rPr>
-                          <w:rFonts w:ascii="Arial" w:hAnsi="Arial" w:cs="Arial"/>
-                          <w:sz w:val="24"/>
-                          <w:szCs w:val="24"/>
-                        </w:rPr>
-                        <w:t xml:space="preserve"> </w:t>
-                      </w:r>
-                      <w:r>
-                        <w:rPr>
-                          <w:rFonts w:ascii="Arial" w:hAnsi="Arial" w:cs="Arial"/>
-                          <w:sz w:val="24"/>
-                          <w:szCs w:val="24"/>
-                        </w:rPr>
-                        <w:t>desenvolvimento</w:t>
-                      </w:r>
-                      <w:r>
-                        <w:rPr>
-                          <w:rFonts w:ascii="Arial" w:hAnsi="Arial" w:cs="Arial"/>
-                          <w:sz w:val="24"/>
-                          <w:szCs w:val="24"/>
-                        </w:rPr>
-                        <w:br/>
-                      </w:r>
-                    </w:p>
-                  </w:txbxContent>
-                </v:textbox>
-                <w10:wrap type="square"/>
-              </v:shape>
-            </w:pict>
-          </mc:Fallback>
-        </mc:AlternateContent>
-      </w:r>
-      <w:r>
-        <w:rPr>
-          <w:noProof/>
-          <w:lang w:eastAsia="pt-BR"/>
-        </w:rPr>
-        <mc:AlternateContent>
-          <mc:Choice Requires="wps">
-            <w:drawing>
-              <wp:anchor distT="45720" distB="45720" distL="114300" distR="114300" simplePos="0" relativeHeight="251696128" behindDoc="0" locked="0" layoutInCell="1" allowOverlap="1" wp14:anchorId="04C3C9BD" wp14:editId="0B22BD95">
-                <wp:simplePos x="0" y="0"/>
-                <wp:positionH relativeFrom="margin">
-                  <wp:posOffset>1958340</wp:posOffset>
-                </wp:positionH>
-                <wp:positionV relativeFrom="paragraph">
-                  <wp:posOffset>1488440</wp:posOffset>
+                  <wp:posOffset>69215</wp:posOffset>
                 </wp:positionV>
                 <wp:extent cx="714375" cy="304800"/>
                 <wp:effectExtent l="0" t="0" r="9525" b="0"/>
@@ -1254,7 +993,7 @@
           </mc:Choice>
           <mc:Fallback>
             <w:pict>
-              <v:shape w14:anchorId="04C3C9BD" id="_x0000_s1030" type="#_x0000_t202" style="position:absolute;margin-left:154.2pt;margin-top:117.2pt;width:56.25pt;height:24pt;z-index:251696128;visibility:visible;mso-wrap-style:square;mso-width-percent:0;mso-height-percent:0;mso-wrap-distance-left:9pt;mso-wrap-distance-top:3.6pt;mso-wrap-distance-right:9pt;mso-wrap-distance-bottom:3.6pt;mso-position-horizontal:absolute;mso-position-horizontal-relative:margin;mso-position-vertical:absolute;mso-position-vertical-relative:text;mso-width-percent:0;mso-height-percent:0;mso-width-relative:margin;mso-height-relative:margin;v-text-anchor:top" o:gfxdata="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" stroked="f">
+              <v:shape w14:anchorId="04C3C9BD" id="_x0000_s1029" type="#_x0000_t202" style="position:absolute;margin-left:337.2pt;margin-top:5.45pt;width:56.25pt;height:24pt;z-index:251696128;visibility:visible;mso-wrap-style:square;mso-width-percent:0;mso-height-percent:0;mso-wrap-distance-left:9pt;mso-wrap-distance-top:3.6pt;mso-wrap-distance-right:9pt;mso-wrap-distance-bottom:3.6pt;mso-position-horizontal:absolute;mso-position-horizontal-relative:margin;mso-position-vertical:absolute;mso-position-vertical-relative:text;mso-width-percent:0;mso-height-percent:0;mso-width-relative:margin;mso-height-relative:margin;v-text-anchor:top" o:gfxdata="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" stroked="f">
                 <v:textbox>
                   <w:txbxContent>
                     <w:p>
@@ -1281,77 +1020,6 @@
             </w:pict>
           </mc:Fallback>
         </mc:AlternateContent>
-      </w:r>
-      <w:r>
-        <w:rPr>
-          <w:noProof/>
-          <w:lang w:eastAsia="pt-BR"/>
-        </w:rPr>
-        <w:drawing>
-          <wp:anchor distT="0" distB="0" distL="114300" distR="114300" simplePos="0" relativeHeight="251692032" behindDoc="1" locked="0" layoutInCell="1" allowOverlap="1" wp14:anchorId="178AE559" wp14:editId="12D5B70A">
-            <wp:simplePos x="0" y="0"/>
-            <wp:positionH relativeFrom="column">
-              <wp:posOffset>2053590</wp:posOffset>
-            </wp:positionH>
-            <wp:positionV relativeFrom="paragraph">
-              <wp:posOffset>745490</wp:posOffset>
-            </wp:positionV>
-            <wp:extent cx="439706" cy="672465"/>
-            <wp:effectExtent l="0" t="0" r="0" b="0"/>
-            <wp:wrapNone/>
-            <wp:docPr id="12" name="Imagem 12"/>
-            <wp:cNvGraphicFramePr>
-              <a:graphicFrameLocks xmlns:a="http://schemas.openxmlformats.org/drawingml/2006/main" noChangeAspect="1"/>
-            </wp:cNvGraphicFramePr>
-            <a:graphic xmlns:a="http://schemas.openxmlformats.org/drawingml/2006/main">
-              <a:graphicData uri="http://schemas.openxmlformats.org/drawingml/2006/picture">
-                <pic:pic xmlns:pic="http://schemas.openxmlformats.org/drawingml/2006/picture">
-                  <pic:nvPicPr>
-                    <pic:cNvPr id="0" name="Picture 1"/>
-                    <pic:cNvPicPr>
-                      <a:picLocks noChangeAspect="1" noChangeArrowheads="1"/>
-                    </pic:cNvPicPr>
-                  </pic:nvPicPr>
-                  <pic:blipFill rotWithShape="1">
-                    <a:blip r:embed="rId5" cstate="print">
-                      <a:extLst>
-                        <a:ext uri="{28A0092B-C50C-407E-A947-70E740481C1C}">
-                          <a14:useLocalDpi xmlns:a14="http://schemas.microsoft.com/office/drawing/2010/main" val="0"/>
-                        </a:ext>
-                      </a:extLst>
-                    </a:blip>
-                    <a:srcRect b="20908"/>
-                    <a:stretch/>
-                  </pic:blipFill>
-                  <pic:spPr bwMode="auto">
-                    <a:xfrm>
-                      <a:off x="0" y="0"/>
-                      <a:ext cx="439706" cy="672465"/>
-                    </a:xfrm>
-                    <a:prstGeom prst="rect">
-                      <a:avLst/>
-                    </a:prstGeom>
-                    <a:noFill/>
-                    <a:ln>
-                      <a:noFill/>
-                    </a:ln>
-                    <a:extLst>
-                      <a:ext uri="{53640926-AAD7-44D8-BBD7-CCE9431645EC}">
-                        <a14:shadowObscured xmlns:a14="http://schemas.microsoft.com/office/drawing/2010/main"/>
-                      </a:ext>
-                    </a:extLst>
-                  </pic:spPr>
-                </pic:pic>
-              </a:graphicData>
-            </a:graphic>
-            <wp14:sizeRelH relativeFrom="margin">
-              <wp14:pctWidth>0</wp14:pctWidth>
-            </wp14:sizeRelH>
-            <wp14:sizeRelV relativeFrom="margin">
-              <wp14:pctHeight>0</wp14:pctHeight>
-            </wp14:sizeRelV>
-          </wp:anchor>
-        </w:drawing>
       </w:r>
     </w:p>
     <w:sectPr>
@@ -1588,6 +1256,7 @@
     <w:lsdException w:name="HTML Sample" w:semiHidden="1" w:unhideWhenUsed="1"/>
     <w:lsdException w:name="HTML Typewriter" w:semiHidden="1" w:unhideWhenUsed="1"/>
     <w:lsdException w:name="HTML Variable" w:semiHidden="1" w:unhideWhenUsed="1"/>
+    <w:lsdException w:name="Normal Table" w:semiHidden="1" w:unhideWhenUsed="1"/>
     <w:lsdException w:name="annotation subject" w:semiHidden="1" w:unhideWhenUsed="1"/>
     <w:lsdException w:name="No List" w:semiHidden="1" w:unhideWhenUsed="1"/>
     <w:lsdException w:name="Outline List 1" w:semiHidden="1" w:unhideWhenUsed="1"/>
@@ -1630,8 +1299,11 @@
     <w:lsdException w:name="Table Contemporary" w:semiHidden="1" w:unhideWhenUsed="1"/>
     <w:lsdException w:name="Table Elegant" w:semiHidden="1" w:unhideWhenUsed="1"/>
     <w:lsdException w:name="Table Professional" w:semiHidden="1" w:unhideWhenUsed="1"/>
+    <w:lsdException w:name="Table Subtle 1" w:semiHidden="1" w:unhideWhenUsed="1"/>
     <w:lsdException w:name="Table Subtle 2" w:semiHidden="1" w:unhideWhenUsed="1"/>
     <w:lsdException w:name="Table Web 1" w:semiHidden="1" w:unhideWhenUsed="1"/>
+    <w:lsdException w:name="Table Web 2" w:semiHidden="1" w:unhideWhenUsed="1"/>
+    <w:lsdException w:name="Table Web 3" w:semiHidden="1" w:unhideWhenUsed="1"/>
     <w:lsdException w:name="Balloon Text" w:semiHidden="1" w:unhideWhenUsed="1"/>
     <w:lsdException w:name="Table Grid" w:uiPriority="39"/>
     <w:lsdException w:name="Table Theme" w:semiHidden="1" w:unhideWhenUsed="1"/>

</xml_diff>